<commit_message>
updated the master template
</commit_message>
<xml_diff>
--- a/master_template.docx
+++ b/master_template.docx
@@ -876,7 +876,7 @@
           <w:szCs w:val="24"/>
           <w:rtl w:val="0"/>
         </w:rPr>
-        <w:t xml:space="preserve">{{ narrative.key_takeaways | join(', ') }}</w:t>
+        <w:t xml:space="preserve">{{ hashtags }}</w:t>
       </w:r>
       <w:r>
         <w:rPr>
@@ -1209,7 +1209,7 @@
           <w:szCs w:val="24"/>
           <w:rtl w:val="0"/>
         </w:rPr>
-        <w:t xml:space="preserve">- {{ w }}</w:t>
+        <w:t xml:space="preserve">{{ w.place }}: {{ w.team_name }}</w:t>
       </w:r>
     </w:p>
     <w:p>
@@ -1229,7 +1229,68 @@
           <w:szCs w:val="24"/>
           <w:rtl w:val="0"/>
         </w:rPr>
+        <w:t xml:space="preserve">Members: {{ w.members | join(', ') }}</w:t>
+      </w:r>
+    </w:p>
+    <w:p>
+      <w:pPr>
+        <w:ind w:left="-630" w:right="-150" w:firstLine="0"/>
+        <w:jc w:val="both"/>
+        <w:rPr>
+          <w:rFonts w:ascii="Times New Roman" w:cs="Times New Roman" w:eastAsia="Times New Roman" w:hAnsi="Times New Roman"/>
+          <w:sz w:val="24"/>
+          <w:szCs w:val="24"/>
+        </w:rPr>
+      </w:pPr>
+      <w:r>
+        <w:rPr>
+          <w:rFonts w:ascii="Times New Roman" w:cs="Times New Roman" w:eastAsia="Times New Roman" w:hAnsi="Times New Roman"/>
+          <w:sz w:val="24"/>
+          <w:szCs w:val="24"/>
+          <w:rtl w:val="0"/>
+        </w:rPr>
+        <w:t xml:space="preserve">Prize: {{ w.prize_money or 'N/A' }}</w:t>
+      </w:r>
+    </w:p>
+    <w:p>
+      <w:pPr>
+        <w:ind w:left="-630" w:right="-150" w:firstLine="0"/>
+        <w:jc w:val="both"/>
+        <w:rPr>
+          <w:rFonts w:ascii="Times New Roman" w:cs="Times New Roman" w:eastAsia="Times New Roman" w:hAnsi="Times New Roman"/>
+          <w:sz w:val="24"/>
+          <w:szCs w:val="24"/>
+        </w:rPr>
+      </w:pPr>
+      <w:r>
+        <w:rPr>
+          <w:rtl w:val="0"/>
+        </w:rPr>
+      </w:r>
+    </w:p>
+    <w:p>
+      <w:pPr>
+        <w:ind w:left="-630" w:right="-150" w:firstLine="0"/>
+        <w:jc w:val="both"/>
+        <w:rPr>
+          <w:rFonts w:ascii="Times New Roman" w:cs="Times New Roman" w:eastAsia="Times New Roman" w:hAnsi="Times New Roman"/>
+          <w:sz w:val="24"/>
+          <w:szCs w:val="24"/>
+        </w:rPr>
+      </w:pPr>
+      <w:r>
+        <w:rPr>
+          <w:rFonts w:ascii="Times New Roman" w:cs="Times New Roman" w:eastAsia="Times New Roman" w:hAnsi="Times New Roman"/>
+          <w:sz w:val="24"/>
+          <w:szCs w:val="24"/>
+          <w:rtl w:val="0"/>
+        </w:rPr>
         <w:t xml:space="preserve">{% endfor %}</w:t>
+      </w:r>
+      <w:r>
+        <w:rPr>
+          <w:rtl w:val="0"/>
+        </w:rPr>
       </w:r>
     </w:p>
     <w:p>
@@ -1352,12 +1413,12 @@
         <wp:inline distB="114300" distT="114300" distL="114300" distR="114300">
           <wp:extent cx="1824038" cy="576905"/>
           <wp:effectExtent b="0" l="0" r="0" t="0"/>
-          <wp:docPr id="1" name="image2.png"/>
+          <wp:docPr id="1" name="image3.png"/>
           <a:graphic>
             <a:graphicData uri="http://schemas.openxmlformats.org/drawingml/2006/picture">
               <pic:pic>
                 <pic:nvPicPr>
-                  <pic:cNvPr id="0" name="image2.png"/>
+                  <pic:cNvPr id="0" name="image3.png"/>
                   <pic:cNvPicPr preferRelativeResize="0"/>
                 </pic:nvPicPr>
                 <pic:blipFill>
@@ -1406,12 +1467,12 @@
         <wp:inline distB="114300" distT="114300" distL="114300" distR="114300">
           <wp:extent cx="1224426" cy="823913"/>
           <wp:effectExtent b="0" l="0" r="0" t="0"/>
-          <wp:docPr id="3" name="image3.png"/>
+          <wp:docPr id="3" name="image2.png"/>
           <a:graphic>
             <a:graphicData uri="http://schemas.openxmlformats.org/drawingml/2006/picture">
               <pic:pic>
                 <pic:nvPicPr>
-                  <pic:cNvPr id="0" name="image3.png"/>
+                  <pic:cNvPr id="0" name="image2.png"/>
                   <pic:cNvPicPr preferRelativeResize="0"/>
                 </pic:nvPicPr>
                 <pic:blipFill>

</xml_diff>